<commit_message>
Make Nested Classes to group tests
</commit_message>
<xml_diff>
--- a/lifeOfBrief/Day#1-Monday.docx
+++ b/lifeOfBrief/Day#1-Monday.docx
@@ -22,8 +22,6 @@
       <w:r>
         <w:t>.</w:t>
       </w:r>
-      <w:bookmarkStart w:id="0" w:name="_GoBack"/>
-      <w:bookmarkEnd w:id="0"/>
     </w:p>
     <w:p>
       <w:pPr>
@@ -34,16 +32,10 @@
         </w:numPr>
       </w:pPr>
       <w:r>
-        <w:t xml:space="preserve">Look for the principles of testing and their types, as well as some useful dependencies like JUnit and </w:t>
+        <w:t>Look for the principles of testing and their types, as well as some useful dependencies like JUnit and Mockito.</w:t>
       </w:r>
-      <w:proofErr w:type="spellStart"/>
-      <w:r>
-        <w:t>Mockito</w:t>
-      </w:r>
-      <w:proofErr w:type="spellEnd"/>
-      <w:r>
-        <w:t>.</w:t>
-      </w:r>
+      <w:bookmarkStart w:id="0" w:name="_GoBack"/>
+      <w:bookmarkEnd w:id="0"/>
     </w:p>
     <w:sectPr>
       <w:pgSz w:w="12240" w:h="15840"/>

</xml_diff>